<commit_message>
added odyssey example and readme
</commit_message>
<xml_diff>
--- a/AA02/Report/AA2.docx
+++ b/AA02/Report/AA2.docx
@@ -5938,7 +5938,43 @@
         <w:rPr>
           <w:lang w:val="en-GB"/>
         </w:rPr>
-        <w:t>k being the number of times the counter counted. Since the probability is fixed at ¼:</w:t>
+        <w:t xml:space="preserve">k being the number of times the counter counted. Since the probability </w:t>
+      </w:r>
+      <w:r>
+        <w:rPr>
+          <w:lang w:val="en-GB"/>
+        </w:rPr>
+        <w:t xml:space="preserve">decreases with a factor of </w:t>
+      </w:r>
+      <m:oMath>
+        <m:rad>
+          <m:radPr>
+            <m:degHide m:val="1"/>
+            <m:ctrlPr>
+              <w:rPr>
+                <w:rFonts w:ascii="Cambria Math" w:hAnsi="Cambria Math"/>
+                <w:i/>
+                <w:lang w:val="en-GB"/>
+              </w:rPr>
+            </m:ctrlPr>
+          </m:radPr>
+          <m:deg/>
+          <m:e>
+            <m:r>
+              <w:rPr>
+                <w:rFonts w:ascii="Cambria Math" w:hAnsi="Cambria Math"/>
+                <w:lang w:val="en-GB"/>
+              </w:rPr>
+              <m:t>3</m:t>
+            </m:r>
+          </m:e>
+        </m:rad>
+      </m:oMath>
+      <w:r>
+        <w:rPr>
+          <w:lang w:val="en-GB"/>
+        </w:rPr>
+        <w:t>:</w:t>
       </w:r>
     </w:p>
     <w:p>
@@ -9432,7 +9468,104 @@
         <w:rPr>
           <w:lang w:val="en-GB"/>
         </w:rPr>
-        <w:t xml:space="preserve"> and reasonable error for large data sets,</w:t>
+        <w:t xml:space="preserve"> and reasonable error for large data sets</w:t>
+      </w:r>
+      <w:r>
+        <w:rPr>
+          <w:lang w:val="en-GB"/>
+        </w:rPr>
+        <w:t>. The counters top characters seem to be the same set for either French or English in the same literatur</w:t>
+      </w:r>
+      <w:r>
+        <w:rPr>
+          <w:lang w:val="en-GB"/>
+        </w:rPr>
+        <w:t xml:space="preserve">e. In order to further confirm it the decreasing probability counter was </w:t>
+      </w:r>
+      <w:r>
+        <w:rPr>
+          <w:lang w:val="en-GB"/>
+        </w:rPr>
+        <w:lastRenderedPageBreak/>
+        <w:t xml:space="preserve">also ran on an </w:t>
+      </w:r>
+      <w:proofErr w:type="gramStart"/>
+      <w:r>
+        <w:rPr>
+          <w:lang w:val="en-GB"/>
+        </w:rPr>
+        <w:t>English and Swedish versions of the odyssey</w:t>
+      </w:r>
+      <w:proofErr w:type="gramEnd"/>
+      <w:r>
+        <w:rPr>
+          <w:lang w:val="en-GB"/>
+        </w:rPr>
+        <w:t>.</w:t>
+      </w:r>
+      <w:r>
+        <w:rPr>
+          <w:lang w:val="en-GB"/>
+        </w:rPr>
+        <w:t xml:space="preserve"> It confirms that as the size of the document increases, in this case about 5x, the relative error tends to decrease.</w:t>
+      </w:r>
+      <w:r>
+        <w:rPr>
+          <w:lang w:val="en-GB"/>
+        </w:rPr>
+        <w:t xml:space="preserve"> If you wish to see </w:t>
+      </w:r>
+      <w:proofErr w:type="spellStart"/>
+      <w:r>
+        <w:rPr>
+          <w:lang w:val="en-GB"/>
+        </w:rPr>
+        <w:t>stastistics</w:t>
+      </w:r>
+      <w:proofErr w:type="spellEnd"/>
+      <w:r>
+        <w:rPr>
+          <w:lang w:val="en-GB"/>
+        </w:rPr>
+        <w:t xml:space="preserve"> on the data presented</w:t>
+      </w:r>
+      <w:r>
+        <w:rPr>
+          <w:lang w:val="en-GB"/>
+        </w:rPr>
+        <w:t xml:space="preserve"> or the odyssey</w:t>
+      </w:r>
+      <w:r>
+        <w:rPr>
+          <w:lang w:val="en-GB"/>
+        </w:rPr>
+        <w:t xml:space="preserve"> </w:t>
+      </w:r>
+      <w:r>
+        <w:rPr>
+          <w:lang w:val="en-GB"/>
+        </w:rPr>
+        <w:t xml:space="preserve">example </w:t>
+      </w:r>
+      <w:r>
+        <w:rPr>
+          <w:lang w:val="en-GB"/>
+        </w:rPr>
+        <w:t xml:space="preserve">you should refer to the excel files included. In there you have per character the max, min and average counts of the 1000 runs. </w:t>
+      </w:r>
+      <w:proofErr w:type="gramStart"/>
+      <w:r>
+        <w:rPr>
+          <w:lang w:val="en-GB"/>
+        </w:rPr>
+        <w:t>Furthermore</w:t>
+      </w:r>
+      <w:proofErr w:type="gramEnd"/>
+      <w:r>
+        <w:rPr>
+          <w:lang w:val="en-GB"/>
+        </w:rPr>
+        <w:t xml:space="preserve"> it includes the absolute and relative errors for each character. </w:t>
       </w:r>
     </w:p>
     <w:sectPr>

</xml_diff>

<commit_message>
fixed reports decreasing prob expected counts formula
</commit_message>
<xml_diff>
--- a/AA02/Report/AA2.docx
+++ b/AA02/Report/AA2.docx
@@ -5993,38 +5993,35 @@
             </w:rPr>
             <m:t>k ≈</m:t>
           </m:r>
-          <m:func>
-            <m:funcPr>
+          <m:r>
+            <w:rPr>
+              <w:rFonts w:ascii="Cambria Math" w:hAnsi="Cambria Math"/>
+              <w:lang w:val="en-GB"/>
+            </w:rPr>
+            <m:t xml:space="preserve"> </m:t>
+          </m:r>
+          <m:f>
+            <m:fPr>
               <m:ctrlPr>
                 <w:rPr>
                   <w:rFonts w:ascii="Cambria Math" w:hAnsi="Cambria Math"/>
+                  <w:i/>
                   <w:lang w:val="en-GB"/>
                 </w:rPr>
               </m:ctrlPr>
-            </m:funcPr>
-            <m:fName>
-              <m:sSub>
-                <m:sSubPr>
+            </m:fPr>
+            <m:num>
+              <m:sSup>
+                <m:sSupPr>
                   <m:ctrlPr>
                     <w:rPr>
                       <w:rFonts w:ascii="Cambria Math" w:hAnsi="Cambria Math"/>
+                      <w:i/>
                       <w:lang w:val="en-GB"/>
                     </w:rPr>
                   </m:ctrlPr>
-                </m:sSubPr>
+                </m:sSupPr>
                 <m:e>
-                  <m:r>
-                    <m:rPr>
-                      <m:sty m:val="p"/>
-                    </m:rPr>
-                    <w:rPr>
-                      <w:rFonts w:ascii="Cambria Math" w:hAnsi="Cambria Math"/>
-                      <w:lang w:val="en-GB"/>
-                    </w:rPr>
-                    <m:t>log</m:t>
-                  </m:r>
-                </m:e>
-                <m:sub>
                   <m:rad>
                     <m:radPr>
                       <m:degHide m:val="1"/>
@@ -6047,19 +6044,86 @@
                       </m:r>
                     </m:e>
                   </m:rad>
-                </m:sub>
-              </m:sSub>
-            </m:fName>
-            <m:e>
+                </m:e>
+                <m:sup>
+                  <m:r>
+                    <w:rPr>
+                      <w:rFonts w:ascii="Cambria Math" w:hAnsi="Cambria Math"/>
+                      <w:lang w:val="en-GB"/>
+                    </w:rPr>
+                    <m:t>n</m:t>
+                  </m:r>
+                </m:sup>
+              </m:sSup>
               <m:r>
                 <w:rPr>
                   <w:rFonts w:ascii="Cambria Math" w:hAnsi="Cambria Math"/>
                   <w:lang w:val="en-GB"/>
                 </w:rPr>
-                <m:t>n</m:t>
+                <m:t xml:space="preserve">- </m:t>
               </m:r>
-            </m:e>
-          </m:func>
+              <m:rad>
+                <m:radPr>
+                  <m:degHide m:val="1"/>
+                  <m:ctrlPr>
+                    <w:rPr>
+                      <w:rFonts w:ascii="Cambria Math" w:hAnsi="Cambria Math"/>
+                      <w:i/>
+                      <w:lang w:val="en-GB"/>
+                    </w:rPr>
+                  </m:ctrlPr>
+                </m:radPr>
+                <m:deg/>
+                <m:e>
+                  <m:r>
+                    <w:rPr>
+                      <w:rFonts w:ascii="Cambria Math" w:hAnsi="Cambria Math"/>
+                      <w:lang w:val="en-GB"/>
+                    </w:rPr>
+                    <m:t>3</m:t>
+                  </m:r>
+                </m:e>
+              </m:rad>
+              <m:r>
+                <w:rPr>
+                  <w:rFonts w:ascii="Cambria Math" w:hAnsi="Cambria Math"/>
+                  <w:lang w:val="en-GB"/>
+                </w:rPr>
+                <m:t>+1</m:t>
+              </m:r>
+            </m:num>
+            <m:den>
+              <m:rad>
+                <m:radPr>
+                  <m:degHide m:val="1"/>
+                  <m:ctrlPr>
+                    <w:rPr>
+                      <w:rFonts w:ascii="Cambria Math" w:hAnsi="Cambria Math"/>
+                      <w:i/>
+                      <w:lang w:val="en-GB"/>
+                    </w:rPr>
+                  </m:ctrlPr>
+                </m:radPr>
+                <m:deg/>
+                <m:e>
+                  <m:r>
+                    <w:rPr>
+                      <w:rFonts w:ascii="Cambria Math" w:hAnsi="Cambria Math"/>
+                      <w:lang w:val="en-GB"/>
+                    </w:rPr>
+                    <m:t>3</m:t>
+                  </m:r>
+                </m:e>
+              </m:rad>
+              <m:r>
+                <w:rPr>
+                  <w:rFonts w:ascii="Cambria Math" w:hAnsi="Cambria Math"/>
+                  <w:lang w:val="en-GB"/>
+                </w:rPr>
+                <m:t>-1</m:t>
+              </m:r>
+            </m:den>
+          </m:f>
         </m:oMath>
       </m:oMathPara>
     </w:p>
@@ -6070,110 +6134,12 @@
           <w:lang w:val="en-GB"/>
         </w:rPr>
       </w:pPr>
-      <w:proofErr w:type="gramStart"/>
-      <w:r>
-        <w:rPr>
-          <w:lang w:val="en-GB"/>
-        </w:rPr>
-        <w:t>So</w:t>
-      </w:r>
-      <w:proofErr w:type="gramEnd"/>
-      <w:r>
-        <w:rPr>
-          <w:lang w:val="en-GB"/>
-        </w:rPr>
-        <w:t xml:space="preserve"> the expected number of comparisons is:</w:t>
-      </w:r>
-    </w:p>
-    <w:p>
-      <w:pPr>
-        <w:ind w:firstLine="0"/>
-        <w:jc w:val="center"/>
-        <w:rPr>
-          <w:lang w:val="en-GB"/>
-        </w:rPr>
-      </w:pPr>
-      <m:oMathPara>
-        <m:oMath>
-          <m:r>
-            <m:rPr>
-              <m:sty m:val="p"/>
-            </m:rPr>
-            <w:rPr>
-              <w:rFonts w:ascii="Cambria Math" w:hAnsi="Cambria Math"/>
-              <w:lang w:val="en-GB"/>
-            </w:rPr>
-            <m:t>n +</m:t>
-          </m:r>
-          <m:func>
-            <m:funcPr>
-              <m:ctrlPr>
-                <w:rPr>
-                  <w:rFonts w:ascii="Cambria Math" w:hAnsi="Cambria Math"/>
-                  <w:lang w:val="en-GB"/>
-                </w:rPr>
-              </m:ctrlPr>
-            </m:funcPr>
-            <m:fName>
-              <m:sSub>
-                <m:sSubPr>
-                  <m:ctrlPr>
-                    <w:rPr>
-                      <w:rFonts w:ascii="Cambria Math" w:hAnsi="Cambria Math"/>
-                      <w:lang w:val="en-GB"/>
-                    </w:rPr>
-                  </m:ctrlPr>
-                </m:sSubPr>
-                <m:e>
-                  <m:r>
-                    <m:rPr>
-                      <m:sty m:val="p"/>
-                    </m:rPr>
-                    <w:rPr>
-                      <w:rFonts w:ascii="Cambria Math" w:hAnsi="Cambria Math"/>
-                      <w:lang w:val="en-GB"/>
-                    </w:rPr>
-                    <m:t>log</m:t>
-                  </m:r>
-                </m:e>
-                <m:sub>
-                  <m:rad>
-                    <m:radPr>
-                      <m:degHide m:val="1"/>
-                      <m:ctrlPr>
-                        <w:rPr>
-                          <w:rFonts w:ascii="Cambria Math" w:hAnsi="Cambria Math"/>
-                          <w:i/>
-                          <w:lang w:val="en-GB"/>
-                        </w:rPr>
-                      </m:ctrlPr>
-                    </m:radPr>
-                    <m:deg/>
-                    <m:e>
-                      <m:r>
-                        <w:rPr>
-                          <w:rFonts w:ascii="Cambria Math" w:hAnsi="Cambria Math"/>
-                          <w:lang w:val="en-GB"/>
-                        </w:rPr>
-                        <m:t>3</m:t>
-                      </m:r>
-                    </m:e>
-                  </m:rad>
-                </m:sub>
-              </m:sSub>
-            </m:fName>
-            <m:e>
-              <m:r>
-                <w:rPr>
-                  <w:rFonts w:ascii="Cambria Math" w:hAnsi="Cambria Math"/>
-                  <w:lang w:val="en-GB"/>
-                </w:rPr>
-                <m:t>n</m:t>
-              </m:r>
-            </m:e>
-          </m:func>
-        </m:oMath>
-      </m:oMathPara>
+      <w:r>
+        <w:rPr>
+          <w:lang w:val="en-GB"/>
+        </w:rPr>
+        <w:t>This is the way we estimate expected counts with this counter!</w:t>
+      </w:r>
     </w:p>
     <w:tbl>
       <w:tblPr>
@@ -7848,13 +7814,7 @@
         <w:rPr>
           <w:rFonts w:eastAsiaTheme="minorEastAsia"/>
         </w:rPr>
-        <w:t xml:space="preserve">, </w:t>
-      </w:r>
-      <w:r>
-        <w:rPr>
-          <w:rFonts w:eastAsiaTheme="minorEastAsia"/>
-        </w:rPr>
-        <w:t xml:space="preserve">as k in </w:t>
+        <w:t xml:space="preserve">, as k in </w:t>
       </w:r>
       <w:proofErr w:type="spellStart"/>
       <w:r>
@@ -7941,34 +7901,7 @@
                 <w:rPr>
                   <w:rFonts w:ascii="Cambria Math" w:hAnsi="Cambria Math"/>
                 </w:rPr>
-                <m:t xml:space="preserve"> </m:t>
-              </m:r>
-              <m:r>
-                <m:rPr>
-                  <m:sty m:val="p"/>
-                </m:rPr>
-                <w:rPr>
-                  <w:rFonts w:ascii="Cambria Math" w:hAnsi="Cambria Math"/>
-                </w:rPr>
-                <m:t xml:space="preserve">– </m:t>
-              </m:r>
-              <m:r>
-                <m:rPr>
-                  <m:sty m:val="p"/>
-                </m:rPr>
-                <w:rPr>
-                  <w:rFonts w:ascii="Cambria Math" w:hAnsi="Cambria Math"/>
-                </w:rPr>
-                <m:t>a</m:t>
-              </m:r>
-              <m:r>
-                <m:rPr>
-                  <m:sty m:val="p"/>
-                </m:rPr>
-                <w:rPr>
-                  <w:rFonts w:ascii="Cambria Math" w:hAnsi="Cambria Math"/>
-                </w:rPr>
-                <m:t xml:space="preserve"> + 1 )</m:t>
+                <m:t xml:space="preserve"> – a + 1 )</m:t>
               </m:r>
             </m:num>
             <m:den>
@@ -7979,25 +7912,7 @@
                 <w:rPr>
                   <w:rFonts w:ascii="Cambria Math" w:hAnsi="Cambria Math"/>
                 </w:rPr>
-                <m:t xml:space="preserve">( </m:t>
-              </m:r>
-              <m:r>
-                <m:rPr>
-                  <m:sty m:val="p"/>
-                </m:rPr>
-                <w:rPr>
-                  <w:rFonts w:ascii="Cambria Math" w:hAnsi="Cambria Math"/>
-                </w:rPr>
-                <m:t>a</m:t>
-              </m:r>
-              <m:r>
-                <m:rPr>
-                  <m:sty m:val="p"/>
-                </m:rPr>
-                <w:rPr>
-                  <w:rFonts w:ascii="Cambria Math" w:hAnsi="Cambria Math"/>
-                </w:rPr>
-                <m:t xml:space="preserve"> – 1 )</m:t>
+                <m:t>( a – 1 )</m:t>
               </m:r>
             </m:den>
           </m:f>
@@ -9474,20 +9389,20 @@
         <w:rPr>
           <w:lang w:val="en-GB"/>
         </w:rPr>
-        <w:t>. The counters top characters seem to be the same set for either French or English in the same literatur</w:t>
-      </w:r>
-      <w:r>
-        <w:rPr>
-          <w:lang w:val="en-GB"/>
-        </w:rPr>
-        <w:t xml:space="preserve">e. In order to further confirm it the decreasing probability counter was </w:t>
+        <w:t xml:space="preserve">. The counters top characters seem to be the same set for </w:t>
       </w:r>
       <w:r>
         <w:rPr>
           <w:lang w:val="en-GB"/>
         </w:rPr>
         <w:lastRenderedPageBreak/>
-        <w:t xml:space="preserve">also ran on an </w:t>
+        <w:t>either French or English in the same literatur</w:t>
+      </w:r>
+      <w:r>
+        <w:rPr>
+          <w:lang w:val="en-GB"/>
+        </w:rPr>
+        <w:t xml:space="preserve">e. In order to further confirm it the decreasing probability counter was also ran on an </w:t>
       </w:r>
       <w:proofErr w:type="gramStart"/>
       <w:r>
@@ -9551,7 +9466,31 @@
         <w:rPr>
           <w:lang w:val="en-GB"/>
         </w:rPr>
-        <w:t xml:space="preserve">you should refer to the excel files included. In there you have per character the max, min and average counts of the 1000 runs. </w:t>
+        <w:t>you should refer to the excel files included. In there you have per character the max</w:t>
+      </w:r>
+      <w:r>
+        <w:rPr>
+          <w:lang w:val="en-GB"/>
+        </w:rPr>
+        <w:t>imum</w:t>
+      </w:r>
+      <w:r>
+        <w:rPr>
+          <w:lang w:val="en-GB"/>
+        </w:rPr>
+        <w:t>, min</w:t>
+      </w:r>
+      <w:r>
+        <w:rPr>
+          <w:lang w:val="en-GB"/>
+        </w:rPr>
+        <w:t>imum</w:t>
+      </w:r>
+      <w:r>
+        <w:rPr>
+          <w:lang w:val="en-GB"/>
+        </w:rPr>
+        <w:t xml:space="preserve"> and average counts of the 1000 runs. </w:t>
       </w:r>
       <w:proofErr w:type="gramStart"/>
       <w:r>
@@ -10349,6 +10288,7 @@
   <w:style w:type="character" w:default="1" w:styleId="Tipodeletrapredefinidodopargrafo">
     <w:name w:val="Default Paragraph Font"/>
     <w:uiPriority w:val="1"/>
+    <w:semiHidden/>
     <w:unhideWhenUsed/>
   </w:style>
   <w:style w:type="table" w:default="1" w:styleId="Tabelanormal">

</xml_diff>